<commit_message>
complete the final report of the project
</commit_message>
<xml_diff>
--- a/src/Outputs/德国信用评分报告.docx
+++ b/src/Outputs/德国信用评分报告.docx
@@ -78,7 +78,44 @@
           <w:b w:val="0"/>
           <w:bCs w:val="0"/>
         </w:rPr>
-        <w:t xml:space="preserve">此报告是关于凯捷中国JTP德国信用评分系统的数据分析和信用评分系统建立。代码为 100% Jupiter Notebook， </w:t>
+        <w:t>本项目主要是</w:t>
+      </w:r>
+      <w:r>
+        <w:rPr>
+          <w:rStyle w:val="12"/>
+          <w:rFonts w:hint="eastAsia"/>
+          <w:b w:val="0"/>
+          <w:bCs w:val="0"/>
+        </w:rPr>
+        <w:t>是关于凯捷中国JTP德国信用评分系统的数据分析和信用评分系统建立。</w:t>
+      </w:r>
+      <w:r>
+        <w:rPr>
+          <w:rStyle w:val="12"/>
+          <w:rFonts w:hint="eastAsia"/>
+          <w:b w:val="0"/>
+          <w:bCs w:val="0"/>
+        </w:rPr>
+        <w:t>目标是帮助建立一个全面的有实用性的信用评分系统，能对个体消费者进行个人数据分析并评估风险。最终能给予标准化的信用评分分数。</w:t>
+      </w:r>
+    </w:p>
+    <w:p>
+      <w:pPr>
+        <w:spacing w:line="240" w:lineRule="auto"/>
+        <w:rPr>
+          <w:rStyle w:val="12"/>
+          <w:b w:val="0"/>
+          <w:bCs w:val="0"/>
+        </w:rPr>
+      </w:pPr>
+      <w:r>
+        <w:rPr>
+          <w:rStyle w:val="12"/>
+          <w:rFonts w:hint="eastAsia"/>
+          <w:b w:val="0"/>
+          <w:bCs w:val="0"/>
+        </w:rPr>
+        <w:t xml:space="preserve">代码为 100% Jupiter Notebook， </w:t>
       </w:r>
       <w:r>
         <w:rPr>
@@ -3861,7 +3898,19 @@
         <w:rPr>
           <w:rFonts w:ascii="Aptos Display" w:hAnsi="Aptos Display" w:cs="Arial"/>
         </w:rPr>
-        <w:t>在本项目中，我成功地构建了一个全面且可解释的信用评分系统。通过多种数据分析技术，包括描述性分析、相关性分析、分箱、以及二次变量筛选，我精心选择了具有高预测能力的特征，为模型构建打下了坚实基础。随后，我采用了多种机器学习模型，并结合堆叠分类器和交叉验证技术，确保了模型的稳健性和最佳性能。最终，我选择了逻辑回归模型作为核心模型，并基于该模型构建了评分卡。</w:t>
+        <w:t>在本项目中，我构建了一个</w:t>
+      </w:r>
+      <w:r>
+        <w:rPr>
+          <w:rFonts w:ascii="Aptos Display" w:hAnsi="Aptos Display" w:cs="Arial" w:hint="eastAsia"/>
+        </w:rPr>
+        <w:t>达标</w:t>
+      </w:r>
+      <w:r>
+        <w:rPr>
+          <w:rFonts w:ascii="Aptos Display" w:hAnsi="Aptos Display" w:cs="Arial"/>
+        </w:rPr>
+        <w:t>且可解释的信用评分系统。通过多种数据分析技术，包括描述性分析、相关性分析、分箱、以及二次变量筛选，我精心选择了具有高预测能力的特征，为模型构建打下了基础。随后，我采用了多种机器学习模型，并结合堆叠分类器和交叉验证技术，确保了模型的稳健性和最佳性能。最终，我选择了逻辑回归模型作为核心模型，并基于该模型构建了评分卡。</w:t>
       </w:r>
     </w:p>
     <w:p>
@@ -3876,7 +3925,13 @@
         <w:rPr>
           <w:rFonts w:ascii="Aptos Display" w:hAnsi="Aptos Display" w:cs="Arial"/>
         </w:rPr>
-        <w:t>评分卡系统将模型的复杂输出转化为易于理解的信用评分，清晰地展示了每个特征对最终评分的贡献。这一评分系统不仅在预测准确性上表现出色，还具备高度的实用性和解释性，为信用风险管理和决策制定提供了强有力的支持。</w:t>
+        <w:t>评分卡系统将模型的复杂输出转化为易于理解的信用评分，清晰地展示了每个特征对最终评分的贡献。这一评分系统不仅在预测准确性上表现出色，还具备高度的实用性和解释性</w:t>
+      </w:r>
+      <w:r>
+        <w:rPr>
+          <w:rFonts w:ascii="Aptos Display" w:hAnsi="Aptos Display" w:cs="Arial" w:hint="eastAsia"/>
+        </w:rPr>
+        <w:t>。</w:t>
       </w:r>
     </w:p>
     <w:p>

</xml_diff>